<commit_message>
Species Analysis, SIMPER, indicspecies
</commit_message>
<xml_diff>
--- a/indicspecies_output_withoutsharks.docx
+++ b/indicspecies_output_withoutsharks.docx
@@ -84,410 +84,798 @@
         <w:t xml:space="preserve"> List of species associated to each combination: </w:t>
       </w:r>
     </w:p>
+    <w:p>
+      <w:pPr>
+        <w:rPr>
+          <w:b/>
+          <w:bCs/>
+        </w:rPr>
+      </w:pPr>
+      <w:r>
+        <w:rPr>
+          <w:b/>
+          <w:bCs/>
+        </w:rPr>
+        <w:t>Associated with One Group:</w:t>
+      </w:r>
+    </w:p>
+    <w:p>
+      <w:pPr>
+        <w:ind w:left="720"/>
+        <w:rPr>
+          <w:b/>
+          <w:bCs/>
+        </w:rPr>
+      </w:pPr>
+      <w:r>
+        <w:rPr>
+          <w:b/>
+          <w:bCs/>
+        </w:rPr>
+        <w:t xml:space="preserve">Group Shallow Reef </w:t>
+      </w:r>
+      <w:proofErr w:type="gramStart"/>
+      <w:r>
+        <w:rPr>
+          <w:b/>
+          <w:bCs/>
+        </w:rPr>
+        <w:t>TRNP  #</w:t>
+      </w:r>
+      <w:proofErr w:type="gramEnd"/>
+      <w:r>
+        <w:rPr>
+          <w:b/>
+          <w:bCs/>
+        </w:rPr>
+        <w:t xml:space="preserve">sps.  1 </w:t>
+      </w:r>
+    </w:p>
+    <w:p>
+      <w:pPr>
+        <w:ind w:left="720"/>
+      </w:pPr>
+      <w:r>
+        <w:t xml:space="preserve">                               stat </w:t>
+      </w:r>
+      <w:proofErr w:type="spellStart"/>
+      <w:r>
+        <w:t>p.value</w:t>
+      </w:r>
+      <w:proofErr w:type="spellEnd"/>
+      <w:r>
+        <w:t xml:space="preserve">    </w:t>
+      </w:r>
+    </w:p>
+    <w:p>
+      <w:pPr>
+        <w:ind w:left="720"/>
+      </w:pPr>
+      <w:proofErr w:type="spellStart"/>
+      <w:r>
+        <w:t>Serranidae_Aethaloperca_rogaa</w:t>
+      </w:r>
+      <w:proofErr w:type="spellEnd"/>
+      <w:r>
+        <w:t xml:space="preserve"> 0.748   0.001 ***</w:t>
+      </w:r>
+    </w:p>
+    <w:p>
+      <w:pPr>
+        <w:ind w:left="720"/>
+      </w:pPr>
+    </w:p>
+    <w:p>
+      <w:pPr>
+        <w:ind w:left="720"/>
+        <w:rPr>
+          <w:b/>
+          <w:bCs/>
+        </w:rPr>
+      </w:pPr>
+      <w:r>
+        <w:rPr>
+          <w:b/>
+          <w:bCs/>
+        </w:rPr>
+        <w:t xml:space="preserve"> Group Deep Reef </w:t>
+      </w:r>
+      <w:proofErr w:type="gramStart"/>
+      <w:r>
+        <w:rPr>
+          <w:b/>
+          <w:bCs/>
+        </w:rPr>
+        <w:t>TRNP  #</w:t>
+      </w:r>
+      <w:proofErr w:type="gramEnd"/>
+      <w:r>
+        <w:rPr>
+          <w:b/>
+          <w:bCs/>
+        </w:rPr>
+        <w:t xml:space="preserve">sps.  1 </w:t>
+      </w:r>
+    </w:p>
+    <w:p>
+      <w:pPr>
+        <w:ind w:left="720"/>
+      </w:pPr>
+      <w:r>
+        <w:t xml:space="preserve">                                 stat </w:t>
+      </w:r>
+      <w:proofErr w:type="spellStart"/>
+      <w:r>
+        <w:t>p.value</w:t>
+      </w:r>
+      <w:proofErr w:type="spellEnd"/>
+      <w:r>
+        <w:t xml:space="preserve">   </w:t>
+      </w:r>
+    </w:p>
+    <w:p>
+      <w:pPr>
+        <w:ind w:left="720"/>
+      </w:pPr>
+      <w:proofErr w:type="spellStart"/>
+      <w:r>
+        <w:t>Serranidae_Epinephelus_maculatus</w:t>
+      </w:r>
+      <w:proofErr w:type="spellEnd"/>
+      <w:r>
+        <w:t xml:space="preserve"> 0.59   0.002 **</w:t>
+      </w:r>
+    </w:p>
+    <w:p>
+      <w:pPr>
+        <w:ind w:left="720"/>
+      </w:pPr>
+    </w:p>
+    <w:p>
+      <w:pPr>
+        <w:ind w:left="720"/>
+        <w:rPr>
+          <w:b/>
+          <w:bCs/>
+        </w:rPr>
+      </w:pPr>
+      <w:r>
+        <w:rPr>
+          <w:b/>
+          <w:bCs/>
+        </w:rPr>
+        <w:t xml:space="preserve">Group Shallow Reef </w:t>
+      </w:r>
+      <w:proofErr w:type="gramStart"/>
+      <w:r>
+        <w:rPr>
+          <w:b/>
+          <w:bCs/>
+        </w:rPr>
+        <w:t>CAGAYANCILLO  #</w:t>
+      </w:r>
+      <w:proofErr w:type="gramEnd"/>
+      <w:r>
+        <w:rPr>
+          <w:b/>
+          <w:bCs/>
+        </w:rPr>
+        <w:t xml:space="preserve">sps.  1 </w:t>
+      </w:r>
+    </w:p>
+    <w:p>
+      <w:pPr>
+        <w:ind w:left="720"/>
+      </w:pPr>
+      <w:r>
+        <w:t xml:space="preserve">                                stat </w:t>
+      </w:r>
+      <w:proofErr w:type="spellStart"/>
+      <w:r>
+        <w:t>p.value</w:t>
+      </w:r>
+      <w:proofErr w:type="spellEnd"/>
+      <w:r>
+        <w:t xml:space="preserve">  </w:t>
+      </w:r>
+    </w:p>
+    <w:p>
+      <w:pPr>
+        <w:ind w:left="720"/>
+      </w:pPr>
+      <w:proofErr w:type="spellStart"/>
+      <w:r>
+        <w:t>Lutjanidae_Lutjanus_decussatus</w:t>
+      </w:r>
+      <w:proofErr w:type="spellEnd"/>
+      <w:r>
+        <w:t xml:space="preserve"> 0.493   0.025 *</w:t>
+      </w:r>
+    </w:p>
+    <w:p>
+      <w:pPr>
+        <w:ind w:left="720"/>
+      </w:pPr>
+    </w:p>
+    <w:p>
+      <w:pPr>
+        <w:ind w:left="720"/>
+        <w:rPr>
+          <w:b/>
+          <w:bCs/>
+        </w:rPr>
+      </w:pPr>
+      <w:r>
+        <w:rPr>
+          <w:b/>
+          <w:bCs/>
+        </w:rPr>
+        <w:t xml:space="preserve">Group Deep Reef </w:t>
+      </w:r>
+      <w:proofErr w:type="gramStart"/>
+      <w:r>
+        <w:rPr>
+          <w:b/>
+          <w:bCs/>
+        </w:rPr>
+        <w:t>CAGAYANCILLO  #</w:t>
+      </w:r>
+      <w:proofErr w:type="gramEnd"/>
+      <w:r>
+        <w:rPr>
+          <w:b/>
+          <w:bCs/>
+        </w:rPr>
+        <w:t xml:space="preserve">sps.  4 </w:t>
+      </w:r>
+    </w:p>
+    <w:p>
+      <w:pPr>
+        <w:ind w:left="720"/>
+      </w:pPr>
+      <w:r>
+        <w:t xml:space="preserve">                                  stat </w:t>
+      </w:r>
+      <w:proofErr w:type="spellStart"/>
+      <w:r>
+        <w:t>p.value</w:t>
+      </w:r>
+      <w:proofErr w:type="spellEnd"/>
+      <w:r>
+        <w:t xml:space="preserve">   </w:t>
+      </w:r>
+    </w:p>
+    <w:p>
+      <w:pPr>
+        <w:ind w:left="720"/>
+      </w:pPr>
+      <w:proofErr w:type="spellStart"/>
+      <w:r>
+        <w:t>Serranidae_Gracila_albomarginata</w:t>
+      </w:r>
+      <w:proofErr w:type="spellEnd"/>
+      <w:r>
+        <w:t xml:space="preserve"> 0.574   0.009 **</w:t>
+      </w:r>
+    </w:p>
+    <w:p>
+      <w:pPr>
+        <w:ind w:left="720"/>
+      </w:pPr>
+      <w:proofErr w:type="spellStart"/>
+      <w:r>
+        <w:lastRenderedPageBreak/>
+        <w:t>Carangidae_Caranx_sexfasciatus</w:t>
+      </w:r>
+      <w:proofErr w:type="spellEnd"/>
+      <w:r>
+        <w:t xml:space="preserve">   0.498   0.010 **</w:t>
+      </w:r>
+    </w:p>
+    <w:p>
+      <w:pPr>
+        <w:ind w:left="720"/>
+      </w:pPr>
+      <w:proofErr w:type="spellStart"/>
+      <w:r>
+        <w:t>Lethrinidae_Gymnocranius_griseus</w:t>
+      </w:r>
+      <w:proofErr w:type="spellEnd"/>
+      <w:r>
+        <w:t xml:space="preserve"> 0.408   0.026 * </w:t>
+      </w:r>
+    </w:p>
+    <w:p>
+      <w:pPr>
+        <w:ind w:left="720"/>
+      </w:pPr>
+      <w:proofErr w:type="spellStart"/>
+      <w:r>
+        <w:t>Carangidae_Elagatis_</w:t>
+      </w:r>
+      <w:proofErr w:type="gramStart"/>
+      <w:r>
+        <w:t>bipinnulata</w:t>
+      </w:r>
+      <w:proofErr w:type="spellEnd"/>
+      <w:r>
+        <w:t xml:space="preserve">  0.405</w:t>
+      </w:r>
+      <w:proofErr w:type="gramEnd"/>
+      <w:r>
+        <w:t xml:space="preserve">   0.028 * </w:t>
+      </w:r>
+    </w:p>
     <w:p/>
     <w:p>
-      <w:r>
-        <w:t xml:space="preserve"> Group Deep Reef </w:t>
+      <w:pPr>
+        <w:rPr>
+          <w:b/>
+          <w:bCs/>
+        </w:rPr>
+      </w:pPr>
+      <w:r>
+        <w:rPr>
+          <w:b/>
+          <w:bCs/>
+        </w:rPr>
+        <w:t>Associated with Two Groups:</w:t>
+      </w:r>
+    </w:p>
+    <w:p>
+      <w:pPr>
+        <w:rPr>
+          <w:b/>
+          <w:bCs/>
+        </w:rPr>
+      </w:pPr>
+      <w:r>
+        <w:tab/>
+      </w:r>
+      <w:r>
+        <w:rPr>
+          <w:b/>
+          <w:bCs/>
+        </w:rPr>
+        <w:t xml:space="preserve">Group Deep Reef </w:t>
+      </w:r>
+      <w:proofErr w:type="spellStart"/>
+      <w:r>
+        <w:rPr>
+          <w:b/>
+          <w:bCs/>
+        </w:rPr>
+        <w:t>TRNP+Shallow</w:t>
+      </w:r>
+      <w:proofErr w:type="spellEnd"/>
+      <w:r>
+        <w:rPr>
+          <w:b/>
+          <w:bCs/>
+        </w:rPr>
+        <w:t xml:space="preserve"> Reef </w:t>
       </w:r>
       <w:proofErr w:type="gramStart"/>
       <w:r>
-        <w:t>CAGAYANCILLO  #</w:t>
+        <w:rPr>
+          <w:b/>
+          <w:bCs/>
+        </w:rPr>
+        <w:t>TRNP  #</w:t>
       </w:r>
       <w:proofErr w:type="gramEnd"/>
       <w:r>
-        <w:t xml:space="preserve">sps.  4 </w:t>
-      </w:r>
-    </w:p>
-    <w:p>
-      <w:r>
+        <w:rPr>
+          <w:b/>
+          <w:bCs/>
+        </w:rPr>
+        <w:t xml:space="preserve">sps.  2 </w:t>
+      </w:r>
+    </w:p>
+    <w:p>
+      <w:pPr>
+        <w:rPr>
+          <w:b/>
+          <w:bCs/>
+        </w:rPr>
+      </w:pPr>
+      <w:r>
+        <w:rPr>
+          <w:b/>
+          <w:bCs/>
+        </w:rPr>
+        <w:t xml:space="preserve">                                      stat </w:t>
+      </w:r>
+      <w:proofErr w:type="spellStart"/>
+      <w:r>
+        <w:rPr>
+          <w:b/>
+          <w:bCs/>
+        </w:rPr>
+        <w:t>p.value</w:t>
+      </w:r>
+      <w:proofErr w:type="spellEnd"/>
+      <w:r>
+        <w:rPr>
+          <w:b/>
+          <w:bCs/>
+        </w:rPr>
+        <w:t xml:space="preserve">   </w:t>
+      </w:r>
+    </w:p>
+    <w:p>
+      <w:pPr>
+        <w:ind w:firstLine="720"/>
+      </w:pPr>
+      <w:proofErr w:type="spellStart"/>
+      <w:r>
+        <w:t>Lethrinidae_Lethrinus_olivaceus</w:t>
+      </w:r>
+      <w:proofErr w:type="spellEnd"/>
+      <w:r>
+        <w:t xml:space="preserve">      0.573   0.007 **</w:t>
+      </w:r>
+    </w:p>
+    <w:p>
+      <w:pPr>
+        <w:ind w:firstLine="720"/>
+      </w:pPr>
+      <w:proofErr w:type="spellStart"/>
+      <w:r>
+        <w:t>Lethrinidae_Lethrinus_erythracanthus</w:t>
+      </w:r>
+      <w:proofErr w:type="spellEnd"/>
+      <w:r>
+        <w:t xml:space="preserve"> 0.509   0.042 * </w:t>
+      </w:r>
+    </w:p>
+    <w:p>
+      <w:pPr>
+        <w:ind w:firstLine="720"/>
+      </w:pPr>
+    </w:p>
+    <w:p>
+      <w:pPr>
+        <w:ind w:firstLine="720"/>
+        <w:rPr>
+          <w:b/>
+          <w:bCs/>
+        </w:rPr>
+      </w:pPr>
+      <w:r>
+        <w:rPr>
+          <w:b/>
+          <w:bCs/>
+        </w:rPr>
+        <w:t xml:space="preserve">Group Shallow Reef </w:t>
+      </w:r>
+      <w:proofErr w:type="spellStart"/>
+      <w:r>
+        <w:rPr>
+          <w:b/>
+          <w:bCs/>
+        </w:rPr>
+        <w:t>CAGAYANCILLO+Shallow</w:t>
+      </w:r>
+      <w:proofErr w:type="spellEnd"/>
+      <w:r>
+        <w:rPr>
+          <w:b/>
+          <w:bCs/>
+        </w:rPr>
+        <w:t xml:space="preserve"> Reef </w:t>
+      </w:r>
+      <w:proofErr w:type="gramStart"/>
+      <w:r>
+        <w:rPr>
+          <w:b/>
+          <w:bCs/>
+        </w:rPr>
+        <w:t>TRNP  #</w:t>
+      </w:r>
+      <w:proofErr w:type="gramEnd"/>
+      <w:r>
+        <w:rPr>
+          <w:b/>
+          <w:bCs/>
+        </w:rPr>
+        <w:t xml:space="preserve">sps.  1 </w:t>
+      </w:r>
+    </w:p>
+    <w:p>
+      <w:pPr>
+        <w:rPr>
+          <w:b/>
+          <w:bCs/>
+        </w:rPr>
+      </w:pPr>
+      <w:r>
+        <w:rPr>
+          <w:b/>
+          <w:bCs/>
+        </w:rPr>
+        <w:t xml:space="preserve">                                stat </w:t>
+      </w:r>
+      <w:proofErr w:type="spellStart"/>
+      <w:r>
+        <w:rPr>
+          <w:b/>
+          <w:bCs/>
+        </w:rPr>
+        <w:t>p.value</w:t>
+      </w:r>
+      <w:proofErr w:type="spellEnd"/>
+      <w:r>
+        <w:rPr>
+          <w:b/>
+          <w:bCs/>
+        </w:rPr>
+        <w:t xml:space="preserve">   </w:t>
+      </w:r>
+    </w:p>
+    <w:p>
+      <w:pPr>
+        <w:ind w:firstLine="720"/>
+      </w:pPr>
+      <w:proofErr w:type="spellStart"/>
+      <w:r>
+        <w:t>Serranidae_Cephalopholis_argus</w:t>
+      </w:r>
+      <w:proofErr w:type="spellEnd"/>
+      <w:r>
+        <w:t xml:space="preserve"> 0.606   0.004 **</w:t>
+      </w:r>
+    </w:p>
+    <w:p/>
+    <w:p>
+      <w:pPr>
+        <w:ind w:left="720"/>
+        <w:rPr>
+          <w:b/>
+          <w:bCs/>
+        </w:rPr>
+      </w:pPr>
+      <w:r>
+        <w:t xml:space="preserve"> </w:t>
+      </w:r>
+      <w:r>
+        <w:rPr>
+          <w:b/>
+          <w:bCs/>
+        </w:rPr>
+        <w:t xml:space="preserve">Group Deep Reef </w:t>
+      </w:r>
+      <w:proofErr w:type="spellStart"/>
+      <w:r>
+        <w:rPr>
+          <w:b/>
+          <w:bCs/>
+        </w:rPr>
+        <w:t>CAGAYANCILLO+Deep</w:t>
+      </w:r>
+      <w:proofErr w:type="spellEnd"/>
+      <w:r>
+        <w:rPr>
+          <w:b/>
+          <w:bCs/>
+        </w:rPr>
+        <w:t xml:space="preserve"> Reef </w:t>
+      </w:r>
+      <w:proofErr w:type="gramStart"/>
+      <w:r>
+        <w:rPr>
+          <w:b/>
+          <w:bCs/>
+        </w:rPr>
+        <w:t>TRNP  #</w:t>
+      </w:r>
+      <w:proofErr w:type="gramEnd"/>
+      <w:r>
+        <w:rPr>
+          <w:b/>
+          <w:bCs/>
+        </w:rPr>
+        <w:t xml:space="preserve">sps.  3 </w:t>
+      </w:r>
+    </w:p>
+    <w:p>
+      <w:pPr>
+        <w:ind w:left="720"/>
+        <w:rPr>
+          <w:b/>
+          <w:bCs/>
+        </w:rPr>
+      </w:pPr>
+      <w:r>
+        <w:rPr>
+          <w:b/>
+          <w:bCs/>
+        </w:rPr>
         <w:t xml:space="preserve">                                  stat </w:t>
       </w:r>
       <w:proofErr w:type="spellStart"/>
       <w:r>
+        <w:rPr>
+          <w:b/>
+          <w:bCs/>
+        </w:rPr>
         <w:t>p.value</w:t>
       </w:r>
       <w:proofErr w:type="spellEnd"/>
       <w:r>
+        <w:rPr>
+          <w:b/>
+          <w:bCs/>
+        </w:rPr>
         <w:t xml:space="preserve">   </w:t>
       </w:r>
     </w:p>
     <w:p>
-      <w:proofErr w:type="spellStart"/>
-      <w:r>
-        <w:t>Serranidae_Gracila_albomarginata</w:t>
-      </w:r>
-      <w:proofErr w:type="spellEnd"/>
-      <w:r>
-        <w:t xml:space="preserve"> 0.574   0.009 **</w:t>
-      </w:r>
-    </w:p>
-    <w:p>
-      <w:proofErr w:type="spellStart"/>
-      <w:r>
-        <w:t>Carangidae_Caranx_sexfasciatus</w:t>
-      </w:r>
-      <w:proofErr w:type="spellEnd"/>
-      <w:r>
-        <w:t xml:space="preserve">   0.498   0.010 **</w:t>
-      </w:r>
-    </w:p>
-    <w:p>
-      <w:proofErr w:type="spellStart"/>
-      <w:r>
-        <w:t>Lethrinidae_Gymnocranius_griseus</w:t>
-      </w:r>
-      <w:proofErr w:type="spellEnd"/>
-      <w:r>
-        <w:t xml:space="preserve"> 0.408   0.026 * </w:t>
-      </w:r>
-    </w:p>
-    <w:p>
-      <w:proofErr w:type="spellStart"/>
-      <w:r>
-        <w:t>Carangidae_Elagatis_</w:t>
+      <w:pPr>
+        <w:ind w:left="720"/>
+      </w:pPr>
+      <w:proofErr w:type="spellStart"/>
+      <w:r>
+        <w:t>Serranidae_Variola_louti</w:t>
+      </w:r>
+      <w:proofErr w:type="spellEnd"/>
+      <w:r>
+        <w:t xml:space="preserve">         0.549   0.007 **</w:t>
+      </w:r>
+    </w:p>
+    <w:p>
+      <w:pPr>
+        <w:ind w:left="720"/>
+      </w:pPr>
+      <w:proofErr w:type="spellStart"/>
+      <w:r>
+        <w:t>Serranidae_Cephalopholis_polleni</w:t>
+      </w:r>
+      <w:proofErr w:type="spellEnd"/>
+      <w:r>
+        <w:t xml:space="preserve"> 0.539   0.008 **</w:t>
+      </w:r>
+    </w:p>
+    <w:p>
+      <w:pPr>
+        <w:ind w:left="720"/>
+      </w:pPr>
+      <w:proofErr w:type="spellStart"/>
+      <w:r>
+        <w:t>Carangidae_Carangoides_</w:t>
       </w:r>
       <w:proofErr w:type="gramStart"/>
       <w:r>
-        <w:t>bipinnulata</w:t>
-      </w:r>
-      <w:proofErr w:type="spellEnd"/>
-      <w:r>
-        <w:t xml:space="preserve">  0.405</w:t>
+        <w:t>oblongus</w:t>
+      </w:r>
+      <w:proofErr w:type="spellEnd"/>
+      <w:r>
+        <w:t xml:space="preserve">  0.523</w:t>
       </w:r>
       <w:proofErr w:type="gramEnd"/>
       <w:r>
-        <w:t xml:space="preserve">   0.028 * </w:t>
+        <w:t xml:space="preserve">   0.018 * </w:t>
       </w:r>
     </w:p>
     <w:p/>
     <w:p>
-      <w:r>
-        <w:t xml:space="preserve"> Group Deep Reef </w:t>
+      <w:pPr>
+        <w:rPr>
+          <w:b/>
+          <w:bCs/>
+        </w:rPr>
+      </w:pPr>
+      <w:r>
+        <w:rPr>
+          <w:b/>
+          <w:bCs/>
+        </w:rPr>
+        <w:t xml:space="preserve">Associated with 3 Groups: </w:t>
+      </w:r>
+    </w:p>
+    <w:p>
+      <w:pPr>
+        <w:ind w:left="720"/>
+        <w:rPr>
+          <w:b/>
+          <w:bCs/>
+        </w:rPr>
+      </w:pPr>
+      <w:r>
+        <w:t xml:space="preserve"> </w:t>
+      </w:r>
+      <w:r>
+        <w:rPr>
+          <w:b/>
+          <w:bCs/>
+        </w:rPr>
+        <w:t xml:space="preserve">Group Deep Reef </w:t>
+      </w:r>
+      <w:proofErr w:type="spellStart"/>
+      <w:r>
+        <w:rPr>
+          <w:b/>
+          <w:bCs/>
+        </w:rPr>
+        <w:t>CAGAYANCILLO+Deep</w:t>
+      </w:r>
+      <w:proofErr w:type="spellEnd"/>
+      <w:r>
+        <w:rPr>
+          <w:b/>
+          <w:bCs/>
+        </w:rPr>
+        <w:t xml:space="preserve"> Reef </w:t>
+      </w:r>
+      <w:proofErr w:type="spellStart"/>
+      <w:r>
+        <w:rPr>
+          <w:b/>
+          <w:bCs/>
+        </w:rPr>
+        <w:t>TRNP+Shallow</w:t>
+      </w:r>
+      <w:proofErr w:type="spellEnd"/>
+      <w:r>
+        <w:rPr>
+          <w:b/>
+          <w:bCs/>
+        </w:rPr>
+        <w:t xml:space="preserve"> Reef </w:t>
       </w:r>
       <w:proofErr w:type="gramStart"/>
       <w:r>
+        <w:rPr>
+          <w:b/>
+          <w:bCs/>
+        </w:rPr>
         <w:t>TRNP  #</w:t>
       </w:r>
       <w:proofErr w:type="gramEnd"/>
       <w:r>
+        <w:rPr>
+          <w:b/>
+          <w:bCs/>
+        </w:rPr>
         <w:t xml:space="preserve">sps.  1 </w:t>
       </w:r>
     </w:p>
     <w:p>
-      <w:r>
-        <w:t xml:space="preserve">                                 stat </w:t>
-      </w:r>
-      <w:proofErr w:type="spellStart"/>
-      <w:r>
+      <w:pPr>
+        <w:ind w:left="720"/>
+        <w:rPr>
+          <w:b/>
+          <w:bCs/>
+        </w:rPr>
+      </w:pPr>
+      <w:r>
+        <w:rPr>
+          <w:b/>
+          <w:bCs/>
+        </w:rPr>
+        <w:t xml:space="preserve">                           stat </w:t>
+      </w:r>
+      <w:proofErr w:type="spellStart"/>
+      <w:r>
+        <w:rPr>
+          <w:b/>
+          <w:bCs/>
+        </w:rPr>
         <w:t>p.value</w:t>
       </w:r>
       <w:proofErr w:type="spellEnd"/>
       <w:r>
-        <w:t xml:space="preserve">   </w:t>
-      </w:r>
-    </w:p>
-    <w:p>
-      <w:proofErr w:type="spellStart"/>
-      <w:r>
-        <w:t>Serranidae_Epinephelus_maculatus</w:t>
-      </w:r>
-      <w:proofErr w:type="spellEnd"/>
-      <w:r>
-        <w:t xml:space="preserve"> 0.59   0.002 **</w:t>
-      </w:r>
-    </w:p>
-    <w:p/>
-    <w:p>
-      <w:r>
-        <w:t xml:space="preserve"> Group Shallow Reef </w:t>
-      </w:r>
-      <w:proofErr w:type="gramStart"/>
-      <w:r>
-        <w:t>CAGAYANCILLO  #</w:t>
-      </w:r>
-      <w:proofErr w:type="gramEnd"/>
-      <w:r>
-        <w:t xml:space="preserve">sps.  1 </w:t>
-      </w:r>
-    </w:p>
-    <w:p>
-      <w:r>
-        <w:t xml:space="preserve">                                stat </w:t>
-      </w:r>
-      <w:proofErr w:type="spellStart"/>
-      <w:r>
-        <w:t>p.value</w:t>
-      </w:r>
-      <w:proofErr w:type="spellEnd"/>
-      <w:r>
+        <w:rPr>
+          <w:b/>
+          <w:bCs/>
+        </w:rPr>
         <w:t xml:space="preserve">  </w:t>
       </w:r>
     </w:p>
     <w:p>
-      <w:proofErr w:type="spellStart"/>
-      <w:r>
-        <w:t>Lutjanidae_Lutjanus_decussatus</w:t>
-      </w:r>
-      <w:proofErr w:type="spellEnd"/>
-      <w:r>
-        <w:t xml:space="preserve"> 0.493   0.025 *</w:t>
-      </w:r>
-    </w:p>
-    <w:p/>
-    <w:p>
-      <w:r>
-        <w:lastRenderedPageBreak/>
-        <w:t xml:space="preserve"> Group Shallow Reef </w:t>
-      </w:r>
-      <w:proofErr w:type="gramStart"/>
-      <w:r>
-        <w:t>TRNP  #</w:t>
-      </w:r>
-      <w:proofErr w:type="gramEnd"/>
-      <w:r>
-        <w:t xml:space="preserve">sps.  1 </w:t>
-      </w:r>
-    </w:p>
-    <w:p>
-      <w:r>
-        <w:t xml:space="preserve">                               stat </w:t>
-      </w:r>
-      <w:proofErr w:type="spellStart"/>
-      <w:r>
-        <w:t>p.value</w:t>
-      </w:r>
-      <w:proofErr w:type="spellEnd"/>
-      <w:r>
-        <w:t xml:space="preserve">    </w:t>
-      </w:r>
-    </w:p>
-    <w:p>
-      <w:proofErr w:type="spellStart"/>
-      <w:r>
-        <w:t>Serranidae_Aethaloperca_rogaa</w:t>
-      </w:r>
-      <w:proofErr w:type="spellEnd"/>
-      <w:r>
-        <w:t xml:space="preserve"> 0.748   0.001 ***</w:t>
-      </w:r>
-    </w:p>
-    <w:p/>
-    <w:p>
-      <w:r>
-        <w:t xml:space="preserve"> Group Deep Reef </w:t>
-      </w:r>
-      <w:proofErr w:type="spellStart"/>
-      <w:r>
-        <w:t>CAGAYANCILLO+Deep</w:t>
-      </w:r>
-      <w:proofErr w:type="spellEnd"/>
-      <w:r>
-        <w:t xml:space="preserve"> Reef </w:t>
-      </w:r>
-      <w:proofErr w:type="gramStart"/>
-      <w:r>
-        <w:t>TRNP  #</w:t>
-      </w:r>
-      <w:proofErr w:type="gramEnd"/>
-      <w:r>
-        <w:t xml:space="preserve">sps.  3 </w:t>
-      </w:r>
-    </w:p>
-    <w:p>
-      <w:r>
-        <w:t xml:space="preserve">                                  stat </w:t>
-      </w:r>
-      <w:proofErr w:type="spellStart"/>
-      <w:r>
-        <w:t>p.value</w:t>
-      </w:r>
-      <w:proofErr w:type="spellEnd"/>
-      <w:r>
-        <w:t xml:space="preserve">   </w:t>
-      </w:r>
-    </w:p>
-    <w:p>
-      <w:proofErr w:type="spellStart"/>
-      <w:r>
-        <w:t>Serranidae_Variola_louti</w:t>
-      </w:r>
-      <w:proofErr w:type="spellEnd"/>
-      <w:r>
-        <w:t xml:space="preserve">         0.549   0.007 **</w:t>
-      </w:r>
-    </w:p>
-    <w:p>
-      <w:proofErr w:type="spellStart"/>
-      <w:r>
-        <w:t>Serranidae_Cephalopholis_polleni</w:t>
-      </w:r>
-      <w:proofErr w:type="spellEnd"/>
-      <w:r>
-        <w:t xml:space="preserve"> 0.539   0.008 **</w:t>
-      </w:r>
-    </w:p>
-    <w:p>
-      <w:proofErr w:type="spellStart"/>
-      <w:r>
-        <w:t>Carangidae_Carangoides_</w:t>
-      </w:r>
-      <w:proofErr w:type="gramStart"/>
-      <w:r>
-        <w:t>oblongus</w:t>
-      </w:r>
-      <w:proofErr w:type="spellEnd"/>
-      <w:r>
-        <w:t xml:space="preserve">  0.523</w:t>
-      </w:r>
-      <w:proofErr w:type="gramEnd"/>
-      <w:r>
-        <w:t xml:space="preserve">   0.018 * </w:t>
-      </w:r>
-    </w:p>
-    <w:p/>
-    <w:p>
-      <w:r>
-        <w:t xml:space="preserve"> Group Deep Reef </w:t>
-      </w:r>
-      <w:proofErr w:type="spellStart"/>
-      <w:r>
-        <w:t>TRNP+Shallow</w:t>
-      </w:r>
-      <w:proofErr w:type="spellEnd"/>
-      <w:r>
-        <w:t xml:space="preserve"> Reef </w:t>
-      </w:r>
-      <w:proofErr w:type="gramStart"/>
-      <w:r>
-        <w:t>TRNP  #</w:t>
-      </w:r>
-      <w:proofErr w:type="gramEnd"/>
-      <w:r>
-        <w:t xml:space="preserve">sps.  2 </w:t>
-      </w:r>
-    </w:p>
-    <w:p>
-      <w:r>
-        <w:t xml:space="preserve">                                      stat </w:t>
-      </w:r>
-      <w:proofErr w:type="spellStart"/>
-      <w:r>
-        <w:t>p.value</w:t>
-      </w:r>
-      <w:proofErr w:type="spellEnd"/>
-      <w:r>
-        <w:t xml:space="preserve">   </w:t>
-      </w:r>
-    </w:p>
-    <w:p>
-      <w:proofErr w:type="spellStart"/>
-      <w:r>
-        <w:t>Lethrinidae_Lethrinus_olivaceus</w:t>
-      </w:r>
-      <w:proofErr w:type="spellEnd"/>
-      <w:r>
-        <w:t xml:space="preserve">      0.573   0.007 **</w:t>
-      </w:r>
-    </w:p>
-    <w:p>
-      <w:proofErr w:type="spellStart"/>
-      <w:r>
-        <w:t>Lethrinidae_Lethrinus_erythracanthus</w:t>
-      </w:r>
-      <w:proofErr w:type="spellEnd"/>
-      <w:r>
-        <w:t xml:space="preserve"> 0.509   0.042 * </w:t>
-      </w:r>
-    </w:p>
-    <w:p/>
-    <w:p>
-      <w:r>
-        <w:t xml:space="preserve"> Group Shallow Reef </w:t>
-      </w:r>
-      <w:proofErr w:type="spellStart"/>
-      <w:r>
-        <w:t>CAGAYANCILLO+Shallow</w:t>
-      </w:r>
-      <w:proofErr w:type="spellEnd"/>
-      <w:r>
-        <w:t xml:space="preserve"> Reef </w:t>
-      </w:r>
-      <w:proofErr w:type="gramStart"/>
-      <w:r>
-        <w:t>TRNP  #</w:t>
-      </w:r>
-      <w:proofErr w:type="gramEnd"/>
-      <w:r>
-        <w:t xml:space="preserve">sps.  1 </w:t>
-      </w:r>
-    </w:p>
-    <w:p>
-      <w:r>
-        <w:t xml:space="preserve">                                stat </w:t>
-      </w:r>
-      <w:proofErr w:type="spellStart"/>
-      <w:r>
-        <w:t>p.value</w:t>
-      </w:r>
-      <w:proofErr w:type="spellEnd"/>
-      <w:r>
-        <w:t xml:space="preserve">   </w:t>
-      </w:r>
-    </w:p>
-    <w:p>
-      <w:proofErr w:type="spellStart"/>
-      <w:r>
-        <w:t>Serranidae_Cephalopholis_argus</w:t>
-      </w:r>
-      <w:proofErr w:type="spellEnd"/>
-      <w:r>
-        <w:t xml:space="preserve"> 0.606   0.004 **</w:t>
-      </w:r>
-    </w:p>
-    <w:p/>
-    <w:p>
-      <w:r>
-        <w:t xml:space="preserve"> Group Deep Reef </w:t>
-      </w:r>
-      <w:proofErr w:type="spellStart"/>
-      <w:r>
-        <w:t>CAGAYANCILLO+Deep</w:t>
-      </w:r>
-      <w:proofErr w:type="spellEnd"/>
-      <w:r>
-        <w:t xml:space="preserve"> Reef </w:t>
-      </w:r>
-      <w:proofErr w:type="spellStart"/>
-      <w:r>
-        <w:t>TRNP+Shallow</w:t>
-      </w:r>
-      <w:proofErr w:type="spellEnd"/>
-      <w:r>
-        <w:t xml:space="preserve"> Reef </w:t>
-      </w:r>
-      <w:proofErr w:type="gramStart"/>
-      <w:r>
-        <w:t>TRNP  #</w:t>
-      </w:r>
-      <w:proofErr w:type="gramEnd"/>
-      <w:r>
-        <w:t xml:space="preserve">sps.  1 </w:t>
-      </w:r>
-    </w:p>
-    <w:p>
-      <w:r>
-        <w:t xml:space="preserve">                           stat </w:t>
-      </w:r>
-      <w:proofErr w:type="spellStart"/>
-      <w:r>
-        <w:t>p.value</w:t>
-      </w:r>
-      <w:proofErr w:type="spellEnd"/>
-      <w:r>
-        <w:t xml:space="preserve">  </w:t>
-      </w:r>
-    </w:p>
-    <w:p>
+      <w:pPr>
+        <w:ind w:left="720"/>
+      </w:pPr>
       <w:proofErr w:type="spellStart"/>
       <w:r>
         <w:t>Lutjanidae_Lutjanus_bohar</w:t>

</xml_diff>